<commit_message>
Formated SRS, Created Sprint Review
</commit_message>
<xml_diff>
--- a/Documents/Deliverable_1/CSwap_Deliverable_1_SprintReview_1.docx
+++ b/Documents/Deliverable_1/CSwap_Deliverable_1_SprintReview_1.docx
@@ -3,91 +3,607 @@
 <w:document xmlns:wpc="http://schemas.microsoft.com/office/word/2010/wordprocessingCanvas" xmlns:cx="http://schemas.microsoft.com/office/drawing/2014/chartex" xmlns:cx1="http://schemas.microsoft.com/office/drawing/2015/9/8/chartex" xmlns:cx2="http://schemas.microsoft.com/office/drawing/2015/10/21/chartex" xmlns:cx3="http://schemas.microsoft.com/office/drawing/2016/5/9/chartex" xmlns:cx4="http://schemas.microsoft.com/office/drawing/2016/5/10/chartex" xmlns:cx5="http://schemas.microsoft.com/office/drawing/2016/5/11/chartex" xmlns:cx6="http://schemas.microsoft.com/office/drawing/2016/5/12/chartex" xmlns:cx7="http://schemas.microsoft.com/office/drawing/2016/5/13/chartex" xmlns:cx8="http://schemas.microsoft.com/office/drawing/2016/5/14/chartex" xmlns:mc="http://schemas.openxmlformats.org/markup-compatibility/2006" xmlns:aink="http://schemas.microsoft.com/office/drawing/2016/ink" xmlns:am3d="http://schemas.microsoft.com/office/drawing/2017/model3d" xmlns:o="urn:schemas-microsoft-com:office:office" xmlns:r="http://schemas.openxmlformats.org/officeDocument/2006/relationships" xmlns:m="http://schemas.openxmlformats.org/officeDocument/2006/math" xmlns:v="urn:schemas-microsoft-com:vml" xmlns:wp14="http://schemas.microsoft.com/office/word/2010/wordprocessingDrawing" xmlns:wp="http://schemas.openxmlformats.org/drawingml/2006/wordprocessingDrawing" xmlns:w10="urn:schemas-microsoft-com:office:word" xmlns:w="http://schemas.openxmlformats.org/wordprocessingml/2006/main" xmlns:w14="http://schemas.microsoft.com/office/word/2010/wordml" xmlns:w15="http://schemas.microsoft.com/office/word/2012/wordml" xmlns:w16cex="http://schemas.microsoft.com/office/word/2018/wordml/cex" xmlns:w16cid="http://schemas.microsoft.com/office/word/2016/wordml/cid" xmlns:w16="http://schemas.microsoft.com/office/word/2018/wordml" xmlns:w16sdtdh="http://schemas.microsoft.com/office/word/2020/wordml/sdtdatahash" xmlns:w16se="http://schemas.microsoft.com/office/word/2015/wordml/symex" xmlns:wpg="http://schemas.microsoft.com/office/word/2010/wordprocessingGroup" xmlns:wpi="http://schemas.microsoft.com/office/word/2010/wordprocessingInk" xmlns:wne="http://schemas.microsoft.com/office/word/2006/wordml" xmlns:wps="http://schemas.microsoft.com/office/word/2010/wordprocessingShape" mc:Ignorable="w14 w15 w16se w16cid w16 w16cex w16sdtdh wp14">
   <w:body>
     <w:p>
-      <w:r>
-        <w:t xml:space="preserve">Sprint Review </w:t>
-      </w:r>
-      <w:proofErr w:type="spellStart"/>
-      <w:r>
-        <w:t>i</w:t>
-      </w:r>
-      <w:proofErr w:type="spellEnd"/>
-      <w:r>
-        <w:br/>
-      </w:r>
-      <w:r>
-        <w:sym w:font="Symbol" w:char="F0B7"/>
-      </w:r>
-      <w:r>
-        <w:t xml:space="preserve"> </w:t>
-      </w:r>
-      <w:r>
-        <w:t xml:space="preserve">Features implemented  </w:t>
-      </w:r>
-      <w:r>
-        <w:br/>
-      </w:r>
-      <w:r>
-        <w:sym w:font="Symbol" w:char="F0B7"/>
-      </w:r>
-      <w:r>
-        <w:t xml:space="preserve"> </w:t>
-      </w:r>
-      <w:r>
-        <w:t xml:space="preserve">Issues fixed  </w:t>
-      </w:r>
-      <w:r>
-        <w:br/>
-      </w:r>
-      <w:r>
-        <w:sym w:font="Symbol" w:char="F0B7"/>
-      </w:r>
-      <w:r>
-        <w:t xml:space="preserve"> </w:t>
-      </w:r>
-      <w:r>
-        <w:t>Implementation review (What went well in the implementation, what problems occurred, how</w:t>
-      </w:r>
-      <w:r>
-        <w:br/>
-        <w:t>problems were solved)</w:t>
-      </w:r>
-      <w:r>
-        <w:br/>
-      </w:r>
-      <w:r>
-        <w:sym w:font="Symbol" w:char="F0B7"/>
-      </w:r>
-      <w:r>
-        <w:t xml:space="preserve"> </w:t>
-      </w:r>
-      <w:r>
-        <w:t xml:space="preserve">Changes made.  </w:t>
-      </w:r>
-      <w:r>
-        <w:br/>
-      </w:r>
-      <w:r>
-        <w:sym w:font="Symbol" w:char="F0B7"/>
-      </w:r>
-      <w:r>
-        <w:t xml:space="preserve"> </w:t>
-      </w:r>
-      <w:r>
-        <w:t>Plans for next sprint (What will be done for the next sprint)</w:t>
-      </w:r>
-      <w:r>
-        <w:br/>
-      </w:r>
-      <w:r>
-        <w:sym w:font="Symbol" w:char="F0B7"/>
-      </w:r>
-      <w:r>
-        <w:t xml:space="preserve"> </w:t>
-      </w:r>
-      <w:r>
-        <w:t>Scrum Review (What went well in Scrum, what could be improved, and what changes will be made)</w:t>
-      </w:r>
-    </w:p>
+      <w:pPr>
+        <w:spacing w:before="240" w:after="240"/>
+        <w:outlineLvl w:val="0"/>
+        <w:rPr>
+          <w:rFonts w:ascii="Times New Roman" w:eastAsia="Times New Roman" w:hAnsi="Times New Roman" w:cs="Times New Roman"/>
+          <w:b/>
+          <w:bCs/>
+          <w:kern w:val="36"/>
+          <w:sz w:val="48"/>
+          <w:szCs w:val="48"/>
+        </w:rPr>
+      </w:pPr>
+      <w:r>
+        <w:rPr>
+          <w:rFonts w:ascii="Arial" w:eastAsia="Times New Roman" w:hAnsi="Arial" w:cs="Arial"/>
+          <w:color w:val="000000"/>
+          <w:kern w:val="36"/>
+          <w:sz w:val="40"/>
+          <w:szCs w:val="40"/>
+        </w:rPr>
+        <w:t>Sprint Review 1</w:t>
+      </w:r>
+    </w:p>
+    <w:p>
+      <w:pPr>
+        <w:rPr>
+          <w:rFonts w:ascii="Times New Roman" w:eastAsia="Times New Roman" w:hAnsi="Times New Roman" w:cs="Times New Roman"/>
+        </w:rPr>
+      </w:pPr>
+      <w:r>
+        <w:rPr>
+          <w:rFonts w:ascii="Arial" w:eastAsia="Times New Roman" w:hAnsi="Arial" w:cs="Arial"/>
+          <w:b/>
+          <w:bCs/>
+          <w:color w:val="000000"/>
+          <w:sz w:val="22"/>
+          <w:szCs w:val="22"/>
+        </w:rPr>
+        <w:t>Features implemented:</w:t>
+      </w:r>
+    </w:p>
+    <w:p>
+      <w:pPr>
+        <w:ind w:left="720"/>
+        <w:rPr>
+          <w:rFonts w:ascii="Times New Roman" w:eastAsia="Times New Roman" w:hAnsi="Times New Roman" w:cs="Times New Roman"/>
+        </w:rPr>
+      </w:pPr>
+      <w:r>
+        <w:rPr>
+          <w:rFonts w:ascii="Arial" w:eastAsia="Times New Roman" w:hAnsi="Arial" w:cs="Arial"/>
+          <w:color w:val="000000"/>
+          <w:sz w:val="22"/>
+          <w:szCs w:val="22"/>
+        </w:rPr>
+        <w:t>An initial react app was created with the firebase library installed. </w:t>
+      </w:r>
+    </w:p>
+    <w:p>
+      <w:pPr>
+        <w:ind w:left="720"/>
+        <w:rPr>
+          <w:rFonts w:ascii="Times New Roman" w:eastAsia="Times New Roman" w:hAnsi="Times New Roman" w:cs="Times New Roman"/>
+        </w:rPr>
+      </w:pPr>
+      <w:r>
+        <w:rPr>
+          <w:rFonts w:ascii="Arial" w:eastAsia="Times New Roman" w:hAnsi="Arial" w:cs="Arial"/>
+          <w:color w:val="000000"/>
+          <w:sz w:val="22"/>
+          <w:szCs w:val="22"/>
+        </w:rPr>
+        <w:t>The firebase project was created for the app to store information on.</w:t>
+      </w:r>
+    </w:p>
+    <w:p>
+      <w:pPr>
+        <w:ind w:left="720"/>
+        <w:rPr>
+          <w:rFonts w:ascii="Times New Roman" w:eastAsia="Times New Roman" w:hAnsi="Times New Roman" w:cs="Times New Roman"/>
+        </w:rPr>
+      </w:pPr>
+      <w:r>
+        <w:rPr>
+          <w:rFonts w:ascii="Arial" w:eastAsia="Times New Roman" w:hAnsi="Arial" w:cs="Arial"/>
+          <w:color w:val="000000"/>
+          <w:sz w:val="22"/>
+          <w:szCs w:val="22"/>
+        </w:rPr>
+        <w:t>Required documentation for deliverables were created: SRS, Product Backlog, Sprint Backlog, and Updated user stories.</w:t>
+      </w:r>
+    </w:p>
+    <w:p>
+      <w:pPr>
+        <w:ind w:firstLine="720"/>
+        <w:rPr>
+          <w:rFonts w:ascii="Arial" w:eastAsia="Times New Roman" w:hAnsi="Arial" w:cs="Arial"/>
+          <w:color w:val="000000"/>
+          <w:sz w:val="22"/>
+          <w:szCs w:val="22"/>
+        </w:rPr>
+      </w:pPr>
+      <w:r>
+        <w:rPr>
+          <w:rFonts w:ascii="Arial" w:eastAsia="Times New Roman" w:hAnsi="Arial" w:cs="Arial"/>
+          <w:color w:val="000000"/>
+          <w:sz w:val="22"/>
+          <w:szCs w:val="22"/>
+        </w:rPr>
+        <w:t xml:space="preserve">Kanban board was created on </w:t>
+      </w:r>
+      <w:r>
+        <w:rPr>
+          <w:rFonts w:ascii="Arial" w:eastAsia="Times New Roman" w:hAnsi="Arial" w:cs="Arial"/>
+          <w:color w:val="000000"/>
+          <w:sz w:val="22"/>
+          <w:szCs w:val="22"/>
+        </w:rPr>
+        <w:t>Zen Hub</w:t>
+      </w:r>
+      <w:r>
+        <w:rPr>
+          <w:rFonts w:ascii="Arial" w:eastAsia="Times New Roman" w:hAnsi="Arial" w:cs="Arial"/>
+          <w:color w:val="000000"/>
+          <w:sz w:val="22"/>
+          <w:szCs w:val="22"/>
+        </w:rPr>
+        <w:t xml:space="preserve"> for project management. </w:t>
+      </w:r>
+    </w:p>
+    <w:p>
+      <w:pPr>
+        <w:ind w:firstLine="720"/>
+        <w:rPr>
+          <w:rFonts w:ascii="Times New Roman" w:eastAsia="Times New Roman" w:hAnsi="Times New Roman" w:cs="Times New Roman"/>
+        </w:rPr>
+      </w:pPr>
+    </w:p>
+    <w:p>
+      <w:pPr>
+        <w:rPr>
+          <w:rFonts w:ascii="Times New Roman" w:eastAsia="Times New Roman" w:hAnsi="Times New Roman" w:cs="Times New Roman"/>
+        </w:rPr>
+      </w:pPr>
+      <w:r>
+        <w:rPr>
+          <w:rFonts w:ascii="Arial" w:eastAsia="Times New Roman" w:hAnsi="Arial" w:cs="Arial"/>
+          <w:b/>
+          <w:bCs/>
+          <w:color w:val="000000"/>
+          <w:sz w:val="22"/>
+          <w:szCs w:val="22"/>
+        </w:rPr>
+        <w:t>Issues fixed: </w:t>
+      </w:r>
+    </w:p>
+    <w:p>
+      <w:pPr>
+        <w:rPr>
+          <w:rFonts w:ascii="Arial" w:eastAsia="Times New Roman" w:hAnsi="Arial" w:cs="Arial"/>
+          <w:color w:val="000000"/>
+          <w:sz w:val="22"/>
+          <w:szCs w:val="22"/>
+        </w:rPr>
+      </w:pPr>
+      <w:r>
+        <w:rPr>
+          <w:rFonts w:ascii="Arial" w:eastAsia="Times New Roman" w:hAnsi="Arial" w:cs="Arial"/>
+          <w:color w:val="000000"/>
+          <w:sz w:val="22"/>
+          <w:szCs w:val="22"/>
+        </w:rPr>
+        <w:tab/>
+        <w:t xml:space="preserve">We fixed the Deliverable 0 user stories. The </w:t>
+      </w:r>
+      <w:r>
+        <w:rPr>
+          <w:rFonts w:ascii="Arial" w:eastAsia="Times New Roman" w:hAnsi="Arial" w:cs="Arial"/>
+          <w:color w:val="000000"/>
+          <w:sz w:val="22"/>
+          <w:szCs w:val="22"/>
+        </w:rPr>
+        <w:t>user’s</w:t>
+      </w:r>
+      <w:r>
+        <w:rPr>
+          <w:rFonts w:ascii="Arial" w:eastAsia="Times New Roman" w:hAnsi="Arial" w:cs="Arial"/>
+          <w:color w:val="000000"/>
+          <w:sz w:val="22"/>
+          <w:szCs w:val="22"/>
+        </w:rPr>
+        <w:t xml:space="preserve"> stories updated to more fit the needs of the project and then were reviewed. </w:t>
+      </w:r>
+    </w:p>
+    <w:p>
+      <w:pPr>
+        <w:rPr>
+          <w:rFonts w:ascii="Times New Roman" w:eastAsia="Times New Roman" w:hAnsi="Times New Roman" w:cs="Times New Roman"/>
+        </w:rPr>
+      </w:pPr>
+    </w:p>
+    <w:p>
+      <w:pPr>
+        <w:rPr>
+          <w:rFonts w:ascii="Times New Roman" w:eastAsia="Times New Roman" w:hAnsi="Times New Roman" w:cs="Times New Roman"/>
+        </w:rPr>
+      </w:pPr>
+      <w:r>
+        <w:rPr>
+          <w:rFonts w:ascii="Arial" w:eastAsia="Times New Roman" w:hAnsi="Arial" w:cs="Arial"/>
+          <w:b/>
+          <w:bCs/>
+          <w:color w:val="000000"/>
+          <w:sz w:val="22"/>
+          <w:szCs w:val="22"/>
+        </w:rPr>
+        <w:t>Implementation review:</w:t>
+      </w:r>
+    </w:p>
+    <w:p>
+      <w:pPr>
+        <w:rPr>
+          <w:rFonts w:ascii="Arial" w:eastAsia="Times New Roman" w:hAnsi="Arial" w:cs="Arial"/>
+          <w:color w:val="000000"/>
+          <w:sz w:val="22"/>
+          <w:szCs w:val="22"/>
+        </w:rPr>
+      </w:pPr>
+      <w:r>
+        <w:rPr>
+          <w:rFonts w:ascii="Arial" w:eastAsia="Times New Roman" w:hAnsi="Arial" w:cs="Arial"/>
+          <w:color w:val="000000"/>
+          <w:sz w:val="22"/>
+          <w:szCs w:val="22"/>
+        </w:rPr>
+        <w:tab/>
+        <w:t>This sprint had no implementation problems while setting up the react app. </w:t>
+      </w:r>
+    </w:p>
+    <w:p>
+      <w:pPr>
+        <w:rPr>
+          <w:rFonts w:ascii="Times New Roman" w:eastAsia="Times New Roman" w:hAnsi="Times New Roman" w:cs="Times New Roman"/>
+        </w:rPr>
+      </w:pPr>
+    </w:p>
+    <w:p>
+      <w:pPr>
+        <w:rPr>
+          <w:rFonts w:ascii="Times New Roman" w:eastAsia="Times New Roman" w:hAnsi="Times New Roman" w:cs="Times New Roman"/>
+        </w:rPr>
+      </w:pPr>
+      <w:r>
+        <w:rPr>
+          <w:rFonts w:ascii="Arial" w:eastAsia="Times New Roman" w:hAnsi="Arial" w:cs="Arial"/>
+          <w:b/>
+          <w:bCs/>
+          <w:color w:val="000000"/>
+          <w:sz w:val="22"/>
+          <w:szCs w:val="22"/>
+        </w:rPr>
+        <w:t>Changes made: </w:t>
+      </w:r>
+    </w:p>
+    <w:p>
+      <w:pPr>
+        <w:rPr>
+          <w:rFonts w:ascii="Times New Roman" w:eastAsia="Times New Roman" w:hAnsi="Times New Roman" w:cs="Times New Roman"/>
+        </w:rPr>
+      </w:pPr>
+      <w:r>
+        <w:rPr>
+          <w:rFonts w:ascii="Arial" w:eastAsia="Times New Roman" w:hAnsi="Arial" w:cs="Arial"/>
+          <w:color w:val="000000"/>
+          <w:sz w:val="22"/>
+          <w:szCs w:val="22"/>
+        </w:rPr>
+        <w:tab/>
+      </w:r>
+      <w:r>
+        <w:rPr>
+          <w:rFonts w:ascii="Arial" w:eastAsia="Times New Roman" w:hAnsi="Arial" w:cs="Arial"/>
+          <w:b/>
+          <w:bCs/>
+          <w:color w:val="000000"/>
+          <w:sz w:val="22"/>
+          <w:szCs w:val="22"/>
+        </w:rPr>
+        <w:t>Documentation:  </w:t>
+      </w:r>
+    </w:p>
+    <w:p>
+      <w:pPr>
+        <w:ind w:left="1440"/>
+        <w:rPr>
+          <w:rFonts w:ascii="Times New Roman" w:eastAsia="Times New Roman" w:hAnsi="Times New Roman" w:cs="Times New Roman"/>
+        </w:rPr>
+      </w:pPr>
+      <w:r>
+        <w:rPr>
+          <w:rFonts w:ascii="Arial" w:eastAsia="Times New Roman" w:hAnsi="Arial" w:cs="Arial"/>
+          <w:color w:val="000000"/>
+          <w:sz w:val="22"/>
+          <w:szCs w:val="22"/>
+        </w:rPr>
+        <w:t>CSwap_Deliverable_1_UserStory - User stories updated</w:t>
+      </w:r>
+    </w:p>
+    <w:p>
+      <w:pPr>
+        <w:ind w:left="1440"/>
+        <w:rPr>
+          <w:rFonts w:ascii="Times New Roman" w:eastAsia="Times New Roman" w:hAnsi="Times New Roman" w:cs="Times New Roman"/>
+        </w:rPr>
+      </w:pPr>
+      <w:r>
+        <w:rPr>
+          <w:rFonts w:ascii="Arial" w:eastAsia="Times New Roman" w:hAnsi="Arial" w:cs="Arial"/>
+          <w:color w:val="000000"/>
+          <w:sz w:val="22"/>
+          <w:szCs w:val="22"/>
+        </w:rPr>
+        <w:t>CSwap_Deliverable_1_ProductBacklog_1 - Document Created</w:t>
+      </w:r>
+    </w:p>
+    <w:p>
+      <w:pPr>
+        <w:ind w:left="1440"/>
+        <w:rPr>
+          <w:rFonts w:ascii="Times New Roman" w:eastAsia="Times New Roman" w:hAnsi="Times New Roman" w:cs="Times New Roman"/>
+        </w:rPr>
+      </w:pPr>
+      <w:r>
+        <w:rPr>
+          <w:rFonts w:ascii="Arial" w:eastAsia="Times New Roman" w:hAnsi="Arial" w:cs="Arial"/>
+          <w:color w:val="000000"/>
+          <w:sz w:val="22"/>
+          <w:szCs w:val="22"/>
+        </w:rPr>
+        <w:t>CSwap_Deliverable_1_SprintBacklog_1 - Document Created</w:t>
+      </w:r>
+    </w:p>
+    <w:p>
+      <w:pPr>
+        <w:rPr>
+          <w:rFonts w:ascii="Times New Roman" w:eastAsia="Times New Roman" w:hAnsi="Times New Roman" w:cs="Times New Roman"/>
+        </w:rPr>
+      </w:pPr>
+      <w:r>
+        <w:rPr>
+          <w:rFonts w:ascii="Arial" w:eastAsia="Times New Roman" w:hAnsi="Arial" w:cs="Arial"/>
+          <w:color w:val="000000"/>
+          <w:sz w:val="22"/>
+          <w:szCs w:val="22"/>
+        </w:rPr>
+        <w:tab/>
+      </w:r>
+      <w:r>
+        <w:rPr>
+          <w:rFonts w:ascii="Arial" w:eastAsia="Times New Roman" w:hAnsi="Arial" w:cs="Arial"/>
+          <w:color w:val="000000"/>
+          <w:sz w:val="22"/>
+          <w:szCs w:val="22"/>
+        </w:rPr>
+        <w:tab/>
+        <w:t>CSwap_Deliverable_1_SRS - Document Created</w:t>
+      </w:r>
+    </w:p>
+    <w:p>
+      <w:pPr>
+        <w:rPr>
+          <w:rFonts w:ascii="Times New Roman" w:eastAsia="Times New Roman" w:hAnsi="Times New Roman" w:cs="Times New Roman"/>
+        </w:rPr>
+      </w:pPr>
+      <w:r>
+        <w:rPr>
+          <w:rFonts w:ascii="Arial" w:eastAsia="Times New Roman" w:hAnsi="Arial" w:cs="Arial"/>
+          <w:color w:val="000000"/>
+          <w:sz w:val="22"/>
+          <w:szCs w:val="22"/>
+        </w:rPr>
+        <w:tab/>
+      </w:r>
+      <w:r>
+        <w:rPr>
+          <w:rFonts w:ascii="Arial" w:eastAsia="Times New Roman" w:hAnsi="Arial" w:cs="Arial"/>
+          <w:color w:val="000000"/>
+          <w:sz w:val="22"/>
+          <w:szCs w:val="22"/>
+        </w:rPr>
+        <w:tab/>
+        <w:t>CSwap_Deliverable_1_SprintReview_1 - Document Created</w:t>
+      </w:r>
+    </w:p>
+    <w:p>
+      <w:pPr>
+        <w:rPr>
+          <w:rFonts w:ascii="Times New Roman" w:eastAsia="Times New Roman" w:hAnsi="Times New Roman" w:cs="Times New Roman"/>
+        </w:rPr>
+      </w:pPr>
+      <w:r>
+        <w:rPr>
+          <w:rFonts w:ascii="Arial" w:eastAsia="Times New Roman" w:hAnsi="Arial" w:cs="Arial"/>
+          <w:color w:val="000000"/>
+          <w:sz w:val="22"/>
+          <w:szCs w:val="22"/>
+        </w:rPr>
+        <w:tab/>
+      </w:r>
+      <w:r>
+        <w:rPr>
+          <w:rFonts w:ascii="Arial" w:eastAsia="Times New Roman" w:hAnsi="Arial" w:cs="Arial"/>
+          <w:b/>
+          <w:bCs/>
+          <w:color w:val="000000"/>
+          <w:sz w:val="22"/>
+          <w:szCs w:val="22"/>
+        </w:rPr>
+        <w:t>Development: </w:t>
+      </w:r>
+    </w:p>
+    <w:p>
+      <w:pPr>
+        <w:rPr>
+          <w:rFonts w:ascii="Times New Roman" w:eastAsia="Times New Roman" w:hAnsi="Times New Roman" w:cs="Times New Roman"/>
+        </w:rPr>
+      </w:pPr>
+      <w:r>
+        <w:rPr>
+          <w:rFonts w:ascii="Arial" w:eastAsia="Times New Roman" w:hAnsi="Arial" w:cs="Arial"/>
+          <w:color w:val="000000"/>
+          <w:sz w:val="22"/>
+          <w:szCs w:val="22"/>
+        </w:rPr>
+        <w:tab/>
+      </w:r>
+      <w:r>
+        <w:rPr>
+          <w:rFonts w:ascii="Arial" w:eastAsia="Times New Roman" w:hAnsi="Arial" w:cs="Arial"/>
+          <w:color w:val="000000"/>
+          <w:sz w:val="22"/>
+          <w:szCs w:val="22"/>
+        </w:rPr>
+        <w:tab/>
+        <w:t>CSwap React app was set up</w:t>
+      </w:r>
+    </w:p>
+    <w:p>
+      <w:pPr>
+        <w:rPr>
+          <w:rFonts w:ascii="Arial" w:eastAsia="Times New Roman" w:hAnsi="Arial" w:cs="Arial"/>
+          <w:color w:val="000000"/>
+          <w:sz w:val="22"/>
+          <w:szCs w:val="22"/>
+        </w:rPr>
+      </w:pPr>
+      <w:r>
+        <w:rPr>
+          <w:rFonts w:ascii="Arial" w:eastAsia="Times New Roman" w:hAnsi="Arial" w:cs="Arial"/>
+          <w:color w:val="000000"/>
+          <w:sz w:val="22"/>
+          <w:szCs w:val="22"/>
+        </w:rPr>
+        <w:tab/>
+      </w:r>
+      <w:r>
+        <w:rPr>
+          <w:rFonts w:ascii="Arial" w:eastAsia="Times New Roman" w:hAnsi="Arial" w:cs="Arial"/>
+          <w:color w:val="000000"/>
+          <w:sz w:val="22"/>
+          <w:szCs w:val="22"/>
+        </w:rPr>
+        <w:tab/>
+        <w:t>Firebase project account was created</w:t>
+      </w:r>
+    </w:p>
+    <w:p>
+      <w:pPr>
+        <w:rPr>
+          <w:rFonts w:ascii="Times New Roman" w:eastAsia="Times New Roman" w:hAnsi="Times New Roman" w:cs="Times New Roman"/>
+        </w:rPr>
+      </w:pPr>
+    </w:p>
+    <w:p>
+      <w:pPr>
+        <w:rPr>
+          <w:rFonts w:ascii="Times New Roman" w:eastAsia="Times New Roman" w:hAnsi="Times New Roman" w:cs="Times New Roman"/>
+        </w:rPr>
+      </w:pPr>
+      <w:r>
+        <w:rPr>
+          <w:rFonts w:ascii="Arial" w:eastAsia="Times New Roman" w:hAnsi="Arial" w:cs="Arial"/>
+          <w:b/>
+          <w:bCs/>
+          <w:color w:val="000000"/>
+          <w:sz w:val="22"/>
+          <w:szCs w:val="22"/>
+        </w:rPr>
+        <w:t>Plans for next sprint:</w:t>
+      </w:r>
+    </w:p>
+    <w:p>
+      <w:pPr>
+        <w:ind w:left="720"/>
+        <w:rPr>
+          <w:rFonts w:ascii="Arial" w:eastAsia="Times New Roman" w:hAnsi="Arial" w:cs="Arial"/>
+          <w:color w:val="000000"/>
+          <w:sz w:val="22"/>
+          <w:szCs w:val="22"/>
+        </w:rPr>
+      </w:pPr>
+      <w:r>
+        <w:rPr>
+          <w:rFonts w:ascii="Arial" w:eastAsia="Times New Roman" w:hAnsi="Arial" w:cs="Arial"/>
+          <w:color w:val="000000"/>
+          <w:sz w:val="22"/>
+          <w:szCs w:val="22"/>
+        </w:rPr>
+        <w:t>Now that the SRS is finished and the app environment is set up, the goal is to move on to the account creation system. For this sprint it will require us to develop a way for a person to sign in through three options; create an account on CSwap, use a Google account, use a Facebook account. </w:t>
+      </w:r>
+    </w:p>
+    <w:p>
+      <w:pPr>
+        <w:ind w:left="720"/>
+        <w:rPr>
+          <w:rFonts w:ascii="Times New Roman" w:eastAsia="Times New Roman" w:hAnsi="Times New Roman" w:cs="Times New Roman"/>
+        </w:rPr>
+      </w:pPr>
+    </w:p>
+    <w:p>
+      <w:pPr>
+        <w:rPr>
+          <w:rFonts w:ascii="Times New Roman" w:eastAsia="Times New Roman" w:hAnsi="Times New Roman" w:cs="Times New Roman"/>
+        </w:rPr>
+      </w:pPr>
+      <w:r>
+        <w:rPr>
+          <w:rFonts w:ascii="Arial" w:eastAsia="Times New Roman" w:hAnsi="Arial" w:cs="Arial"/>
+          <w:b/>
+          <w:bCs/>
+          <w:color w:val="000000"/>
+          <w:sz w:val="22"/>
+          <w:szCs w:val="22"/>
+        </w:rPr>
+        <w:t>Scrum Review:</w:t>
+      </w:r>
+    </w:p>
+    <w:p>
+      <w:pPr>
+        <w:ind w:left="720"/>
+        <w:rPr>
+          <w:rFonts w:ascii="Times New Roman" w:eastAsia="Times New Roman" w:hAnsi="Times New Roman" w:cs="Times New Roman"/>
+        </w:rPr>
+      </w:pPr>
+      <w:r>
+        <w:rPr>
+          <w:rFonts w:ascii="Arial" w:eastAsia="Times New Roman" w:hAnsi="Arial" w:cs="Arial"/>
+          <w:color w:val="000000"/>
+          <w:sz w:val="22"/>
+          <w:szCs w:val="22"/>
+        </w:rPr>
+        <w:t xml:space="preserve">Our first scrum overall was successful. Our team successfully collaborated on the work scheduled for this scrum. We met once or twice a week, depending on </w:t>
+      </w:r>
+      <w:r>
+        <w:rPr>
+          <w:rFonts w:ascii="Arial" w:eastAsia="Times New Roman" w:hAnsi="Arial" w:cs="Arial"/>
+          <w:color w:val="000000"/>
+          <w:sz w:val="22"/>
+          <w:szCs w:val="22"/>
+        </w:rPr>
+        <w:t>people’s</w:t>
+      </w:r>
+      <w:r>
+        <w:rPr>
+          <w:rFonts w:ascii="Arial" w:eastAsia="Times New Roman" w:hAnsi="Arial" w:cs="Arial"/>
+          <w:color w:val="000000"/>
+          <w:sz w:val="22"/>
+          <w:szCs w:val="22"/>
+        </w:rPr>
+        <w:t xml:space="preserve"> schedules, to </w:t>
+      </w:r>
+      <w:r>
+        <w:rPr>
+          <w:rFonts w:ascii="Arial" w:eastAsia="Times New Roman" w:hAnsi="Arial" w:cs="Arial"/>
+          <w:color w:val="000000"/>
+          <w:sz w:val="22"/>
+          <w:szCs w:val="22"/>
+        </w:rPr>
+        <w:t>collaborate</w:t>
+      </w:r>
+      <w:r>
+        <w:rPr>
+          <w:rFonts w:ascii="Arial" w:eastAsia="Times New Roman" w:hAnsi="Arial" w:cs="Arial"/>
+          <w:color w:val="000000"/>
+          <w:sz w:val="22"/>
+          <w:szCs w:val="22"/>
+        </w:rPr>
+        <w:t>. This seemed to be a successful meeting schedule for us. One thing that could be improved is the efficiency of our meetings. Some of the meetings were longer than intended. This was mostly due to the work needed to be completed for the SRS. I think now that development is being started if we set more defined goals for the meeting it will be easier for us to efficiently accomplish tasks.</w:t>
+      </w:r>
+    </w:p>
+    <w:p/>
     <w:sectPr>
       <w:pgSz w:w="12240" w:h="15840"/>
       <w:pgMar w:top="1440" w:right="1440" w:bottom="1440" w:left="1440" w:header="720" w:footer="720" w:gutter="0"/>
@@ -493,9 +1009,30 @@
     <w:name w:val="Normal"/>
     <w:qFormat/>
   </w:style>
+  <w:style w:type="paragraph" w:styleId="Heading1">
+    <w:name w:val="heading 1"/>
+    <w:basedOn w:val="Normal"/>
+    <w:link w:val="Heading1Char"/>
+    <w:uiPriority w:val="9"/>
+    <w:qFormat/>
+    <w:rsid w:val="00093DB8"/>
+    <w:pPr>
+      <w:spacing w:before="100" w:beforeAutospacing="1" w:after="100" w:afterAutospacing="1"/>
+      <w:outlineLvl w:val="0"/>
+    </w:pPr>
+    <w:rPr>
+      <w:rFonts w:ascii="Times New Roman" w:eastAsia="Times New Roman" w:hAnsi="Times New Roman" w:cs="Times New Roman"/>
+      <w:b/>
+      <w:bCs/>
+      <w:kern w:val="36"/>
+      <w:sz w:val="48"/>
+      <w:szCs w:val="48"/>
+    </w:rPr>
+  </w:style>
   <w:style w:type="character" w:default="1" w:styleId="DefaultParagraphFont">
     <w:name w:val="Default Paragraph Font"/>
     <w:uiPriority w:val="1"/>
+    <w:semiHidden/>
     <w:unhideWhenUsed/>
   </w:style>
   <w:style w:type="table" w:default="1" w:styleId="TableNormal">
@@ -518,6 +1055,40 @@
     <w:uiPriority w:val="99"/>
     <w:semiHidden/>
     <w:unhideWhenUsed/>
+  </w:style>
+  <w:style w:type="character" w:customStyle="1" w:styleId="Heading1Char">
+    <w:name w:val="Heading 1 Char"/>
+    <w:basedOn w:val="DefaultParagraphFont"/>
+    <w:link w:val="Heading1"/>
+    <w:uiPriority w:val="9"/>
+    <w:rsid w:val="00093DB8"/>
+    <w:rPr>
+      <w:rFonts w:ascii="Times New Roman" w:eastAsia="Times New Roman" w:hAnsi="Times New Roman" w:cs="Times New Roman"/>
+      <w:b/>
+      <w:bCs/>
+      <w:kern w:val="36"/>
+      <w:sz w:val="48"/>
+      <w:szCs w:val="48"/>
+    </w:rPr>
+  </w:style>
+  <w:style w:type="paragraph" w:styleId="NormalWeb">
+    <w:name w:val="Normal (Web)"/>
+    <w:basedOn w:val="Normal"/>
+    <w:uiPriority w:val="99"/>
+    <w:semiHidden/>
+    <w:unhideWhenUsed/>
+    <w:rsid w:val="00093DB8"/>
+    <w:pPr>
+      <w:spacing w:before="100" w:beforeAutospacing="1" w:after="100" w:afterAutospacing="1"/>
+    </w:pPr>
+    <w:rPr>
+      <w:rFonts w:ascii="Times New Roman" w:eastAsia="Times New Roman" w:hAnsi="Times New Roman" w:cs="Times New Roman"/>
+    </w:rPr>
+  </w:style>
+  <w:style w:type="character" w:customStyle="1" w:styleId="apple-tab-span">
+    <w:name w:val="apple-tab-span"/>
+    <w:basedOn w:val="DefaultParagraphFont"/>
+    <w:rsid w:val="00093DB8"/>
   </w:style>
 </w:styles>
 </file>

</xml_diff>